<commit_message>
add reconstruct code and fix bear size
</commit_message>
<xml_diff>
--- a/writeup.docx
+++ b/writeup.docx
@@ -20,6 +20,19 @@
           <w:rFonts w:ascii="Times New Roman" w:hAnsi="Times New Roman"/>
         </w:rPr>
         <w:t>Who did what?</w:t>
+      </w:r>
+    </w:p>
+    <w:p>
+      <w:pPr>
+        <w:rPr>
+          <w:rFonts w:ascii="Times New Roman" w:hAnsi="Times New Roman"/>
+        </w:rPr>
+      </w:pPr>
+      <w:r>
+        <w:rPr>
+          <w:rFonts w:ascii="Times New Roman" w:hAnsi="Times New Roman"/>
+        </w:rPr>
+        <w:t xml:space="preserve">Constructing Laplacian pyramid- Richard coding, Dan and Nhung –looking at documents </w:t>
       </w:r>
     </w:p>
     <w:p>

</xml_diff>

<commit_message>
doc and minor adjustments to alignment
</commit_message>
<xml_diff>
--- a/writeup.docx
+++ b/writeup.docx
@@ -4,45 +4,603 @@
   <w:body>
     <w:p>
       <w:pPr>
-        <w:rPr>
-          <w:rFonts w:ascii="Times New Roman" w:hAnsi="Times New Roman"/>
-        </w:rPr>
-      </w:pPr>
-    </w:p>
-    <w:p>
-      <w:pPr>
-        <w:rPr>
-          <w:rFonts w:ascii="Times New Roman" w:hAnsi="Times New Roman"/>
-        </w:rPr>
-      </w:pPr>
-      <w:r>
-        <w:rPr>
-          <w:rFonts w:ascii="Times New Roman" w:hAnsi="Times New Roman"/>
-        </w:rPr>
-        <w:t>Who did what?</w:t>
-      </w:r>
-    </w:p>
-    <w:p>
-      <w:pPr>
-        <w:rPr>
-          <w:rFonts w:ascii="Times New Roman" w:hAnsi="Times New Roman"/>
-        </w:rPr>
-      </w:pPr>
-      <w:r>
-        <w:rPr>
-          <w:rFonts w:ascii="Times New Roman" w:hAnsi="Times New Roman"/>
-        </w:rPr>
-        <w:t xml:space="preserve">Constructing Laplacian pyramid- Richard coding, Dan and Nhung –looking at documents </w:t>
-      </w:r>
-    </w:p>
-    <w:p>
-      <w:pPr>
-        <w:rPr>
-          <w:rFonts w:ascii="Times New Roman" w:hAnsi="Times New Roman"/>
-        </w:rPr>
-      </w:pPr>
+        <w:spacing w:line="360" w:lineRule="auto"/>
+        <w:jc w:val="center"/>
+        <w:rPr>
+          <w:rFonts w:ascii="Times New Roman" w:hAnsi="Times New Roman" w:cs="Times New Roman"/>
+          <w:b/>
+          <w:u w:val="single"/>
+        </w:rPr>
+      </w:pPr>
+      <w:r>
+        <w:rPr>
+          <w:rFonts w:ascii="Times New Roman" w:hAnsi="Times New Roman" w:cs="Times New Roman"/>
+          <w:b/>
+          <w:u w:val="single"/>
+        </w:rPr>
+        <w:t>Laplacian Pyramids and Image Blending</w:t>
+      </w:r>
+    </w:p>
+    <w:p>
+      <w:pPr>
+        <w:spacing w:line="360" w:lineRule="auto"/>
+        <w:jc w:val="center"/>
+        <w:rPr>
+          <w:rFonts w:ascii="Times New Roman" w:hAnsi="Times New Roman" w:cs="Times New Roman"/>
+          <w:b/>
+        </w:rPr>
+      </w:pPr>
+      <w:r>
+        <w:rPr>
+          <w:rFonts w:ascii="Times New Roman" w:hAnsi="Times New Roman" w:cs="Times New Roman"/>
+          <w:b/>
+        </w:rPr>
+        <w:t xml:space="preserve">Daniel Green, Nhung Hoang, Richard Phillips </w:t>
+      </w:r>
+    </w:p>
+    <w:p>
+      <w:pPr>
+        <w:spacing w:line="360" w:lineRule="auto"/>
+        <w:jc w:val="center"/>
+        <w:rPr>
+          <w:rFonts w:ascii="Times New Roman" w:hAnsi="Times New Roman" w:cs="Times New Roman"/>
+        </w:rPr>
+      </w:pPr>
+      <w:r>
+        <w:rPr>
+          <w:rFonts w:ascii="Times New Roman" w:hAnsi="Times New Roman" w:cs="Times New Roman"/>
+        </w:rPr>
+        <w:t xml:space="preserve">E27: Computer Vision, Prof. Matt Zucker </w:t>
+      </w:r>
+    </w:p>
+    <w:p>
+      <w:pPr>
+        <w:spacing w:line="360" w:lineRule="auto"/>
+        <w:jc w:val="center"/>
+        <w:rPr>
+          <w:rFonts w:ascii="Times New Roman" w:hAnsi="Times New Roman" w:cs="Times New Roman"/>
+        </w:rPr>
+      </w:pPr>
+      <w:r>
+        <w:rPr>
+          <w:rFonts w:ascii="Times New Roman" w:hAnsi="Times New Roman" w:cs="Times New Roman"/>
+        </w:rPr>
+        <w:t>February 26, 2017</w:t>
+      </w:r>
+    </w:p>
+    <w:p>
+      <w:pPr>
+        <w:spacing w:line="360" w:lineRule="auto"/>
+        <w:jc w:val="center"/>
+        <w:rPr>
+          <w:rFonts w:ascii="Times New Roman" w:hAnsi="Times New Roman" w:cs="Times New Roman"/>
+        </w:rPr>
+      </w:pPr>
+    </w:p>
+    <w:p>
+      <w:pPr>
+        <w:spacing w:line="360" w:lineRule="auto"/>
+        <w:rPr>
+          <w:rFonts w:ascii="Times New Roman" w:hAnsi="Times New Roman" w:cs="Times New Roman"/>
+          <w:i/>
+        </w:rPr>
+      </w:pPr>
+      <w:r>
+        <w:rPr>
+          <w:rFonts w:ascii="Times New Roman" w:hAnsi="Times New Roman" w:cs="Times New Roman"/>
+          <w:i/>
+        </w:rPr>
+        <w:t>Final Results:</w:t>
+      </w:r>
+    </w:p>
+    <w:p>
+      <w:pPr>
+        <w:pStyle w:val="ListParagraph"/>
+        <w:numPr>
+          <w:ilvl w:val="0"/>
+          <w:numId w:val="1"/>
+        </w:numPr>
+        <w:spacing w:line="360" w:lineRule="auto"/>
+        <w:rPr>
+          <w:rFonts w:ascii="Times New Roman" w:hAnsi="Times New Roman" w:cs="Times New Roman"/>
+        </w:rPr>
+      </w:pPr>
+      <w:r>
+        <w:rPr>
+          <w:rFonts w:ascii="Times New Roman" w:hAnsi="Times New Roman" w:cs="Times New Roman"/>
+        </w:rPr>
+        <w:t>Laplacian Pyramid Blending</w:t>
+      </w:r>
+    </w:p>
+    <w:p>
+      <w:pPr>
+        <w:pStyle w:val="ListParagraph"/>
+        <w:numPr>
+          <w:ilvl w:val="1"/>
+          <w:numId w:val="1"/>
+        </w:numPr>
+        <w:spacing w:line="360" w:lineRule="auto"/>
+        <w:rPr>
+          <w:rFonts w:ascii="Times New Roman" w:hAnsi="Times New Roman" w:cs="Times New Roman"/>
+        </w:rPr>
+      </w:pPr>
+      <w:r>
+        <w:rPr>
+          <w:rFonts w:ascii="Times New Roman" w:hAnsi="Times New Roman" w:cs="Times New Roman"/>
+        </w:rPr>
+        <w:t>Sunflower and Matt’s face</w:t>
+      </w:r>
+    </w:p>
+    <w:p>
+      <w:pPr>
+        <w:pStyle w:val="ListParagraph"/>
+        <w:numPr>
+          <w:ilvl w:val="1"/>
+          <w:numId w:val="1"/>
+        </w:numPr>
+        <w:spacing w:line="360" w:lineRule="auto"/>
+        <w:rPr>
+          <w:rFonts w:ascii="Times New Roman" w:hAnsi="Times New Roman" w:cs="Times New Roman"/>
+        </w:rPr>
+      </w:pPr>
+      <w:r>
+        <w:rPr>
+          <w:rFonts w:ascii="Times New Roman" w:hAnsi="Times New Roman" w:cs="Times New Roman"/>
+        </w:rPr>
+        <w:t>Brown bear and penguin</w:t>
+      </w:r>
+    </w:p>
+    <w:p>
+      <w:pPr>
+        <w:pStyle w:val="ListParagraph"/>
+        <w:numPr>
+          <w:ilvl w:val="0"/>
+          <w:numId w:val="1"/>
+        </w:numPr>
+        <w:spacing w:line="360" w:lineRule="auto"/>
+        <w:rPr>
+          <w:rFonts w:ascii="Times New Roman" w:hAnsi="Times New Roman" w:cs="Times New Roman"/>
+        </w:rPr>
+      </w:pPr>
+      <w:r>
+        <w:rPr>
+          <w:rFonts w:ascii="Times New Roman" w:hAnsi="Times New Roman" w:cs="Times New Roman"/>
+        </w:rPr>
+        <w:t>Hybrid Images</w:t>
+      </w:r>
+    </w:p>
+    <w:p>
+      <w:pPr>
+        <w:pStyle w:val="ListParagraph"/>
+        <w:numPr>
+          <w:ilvl w:val="1"/>
+          <w:numId w:val="1"/>
+        </w:numPr>
+        <w:spacing w:line="360" w:lineRule="auto"/>
+        <w:rPr>
+          <w:rFonts w:ascii="Times New Roman" w:hAnsi="Times New Roman" w:cs="Times New Roman"/>
+        </w:rPr>
+      </w:pPr>
+      <w:r>
+        <w:rPr>
+          <w:rFonts w:ascii="Times New Roman" w:hAnsi="Times New Roman" w:cs="Times New Roman"/>
+        </w:rPr>
+        <w:t>Obama and Biden</w:t>
+      </w:r>
+    </w:p>
+    <w:p>
+      <w:pPr>
+        <w:pStyle w:val="ListParagraph"/>
+        <w:numPr>
+          <w:ilvl w:val="1"/>
+          <w:numId w:val="1"/>
+        </w:numPr>
+        <w:spacing w:line="360" w:lineRule="auto"/>
+        <w:rPr>
+          <w:rFonts w:ascii="Times New Roman" w:hAnsi="Times New Roman" w:cs="Times New Roman"/>
+        </w:rPr>
+      </w:pPr>
+      <w:r>
+        <w:rPr>
+          <w:rFonts w:ascii="Times New Roman" w:hAnsi="Times New Roman" w:cs="Times New Roman"/>
+        </w:rPr>
+        <w:t>Kennedy and Nixon</w:t>
+      </w:r>
+    </w:p>
+    <w:p>
+      <w:pPr>
+        <w:pStyle w:val="ListParagraph"/>
+        <w:numPr>
+          <w:ilvl w:val="1"/>
+          <w:numId w:val="1"/>
+        </w:numPr>
+        <w:spacing w:line="360" w:lineRule="auto"/>
+        <w:rPr>
+          <w:rFonts w:ascii="Times New Roman" w:hAnsi="Times New Roman" w:cs="Times New Roman"/>
+        </w:rPr>
+      </w:pPr>
+      <w:r>
+        <w:rPr>
+          <w:rFonts w:ascii="Times New Roman" w:hAnsi="Times New Roman" w:cs="Times New Roman"/>
+        </w:rPr>
+        <w:t xml:space="preserve">Lincoln and Lincoln Memorial </w:t>
+      </w:r>
+    </w:p>
+    <w:p>
+      <w:pPr>
+        <w:spacing w:line="360" w:lineRule="auto"/>
+        <w:rPr>
+          <w:rFonts w:ascii="Times New Roman" w:hAnsi="Times New Roman" w:cs="Times New Roman"/>
+        </w:rPr>
+      </w:pPr>
+    </w:p>
+    <w:p>
+      <w:pPr>
+        <w:spacing w:line="360" w:lineRule="auto"/>
+        <w:rPr>
+          <w:rFonts w:ascii="Times New Roman" w:hAnsi="Times New Roman" w:cs="Times New Roman"/>
+          <w:i/>
+        </w:rPr>
+      </w:pPr>
+      <w:r>
+        <w:rPr>
+          <w:rFonts w:ascii="Times New Roman" w:hAnsi="Times New Roman" w:cs="Times New Roman"/>
+          <w:i/>
+        </w:rPr>
+        <w:t>Who did what for this project?</w:t>
+      </w:r>
+    </w:p>
+    <w:p>
+      <w:pPr>
+        <w:spacing w:line="360" w:lineRule="auto"/>
+        <w:rPr>
+          <w:rFonts w:ascii="Times New Roman" w:hAnsi="Times New Roman" w:cs="Times New Roman"/>
+        </w:rPr>
+      </w:pPr>
+      <w:r>
+        <w:rPr>
+          <w:rFonts w:ascii="Times New Roman" w:hAnsi="Times New Roman" w:cs="Times New Roman"/>
+        </w:rPr>
+        <w:tab/>
+        <w:t>All three team members worked together on generating a Laplacian pyramid and using it to reconstruct an image. Throughout this process, we took turns writing code and looking up documentation. Nhung</w:t>
+      </w:r>
+      <w:r>
+        <w:rPr>
+          <w:rFonts w:ascii="Times New Roman" w:hAnsi="Times New Roman" w:cs="Times New Roman"/>
+        </w:rPr>
+        <w:t xml:space="preserve"> wrote an image alignment program that geographically centers the object of interest in a give</w:t>
+      </w:r>
+      <w:r>
+        <w:rPr>
+          <w:rFonts w:ascii="Times New Roman" w:hAnsi="Times New Roman" w:cs="Times New Roman"/>
+        </w:rPr>
+        <w:t>n image</w:t>
+      </w:r>
+      <w:r>
+        <w:rPr>
+          <w:rFonts w:ascii="Times New Roman" w:hAnsi="Times New Roman" w:cs="Times New Roman"/>
+        </w:rPr>
+        <w:t>. The program also detects human faces as objects of interest and geographically centers that</w:t>
+      </w:r>
+      <w:r>
+        <w:rPr>
+          <w:rFonts w:ascii="Times New Roman" w:hAnsi="Times New Roman" w:cs="Times New Roman"/>
+        </w:rPr>
+        <w:t xml:space="preserve"> onto a black background image</w:t>
+      </w:r>
+      <w:r>
+        <w:rPr>
+          <w:rFonts w:ascii="Times New Roman" w:hAnsi="Times New Roman" w:cs="Times New Roman"/>
+        </w:rPr>
+        <w:t xml:space="preserve">. </w:t>
+      </w:r>
+      <w:r>
+        <w:rPr>
+          <w:rFonts w:ascii="Times New Roman" w:hAnsi="Times New Roman" w:cs="Times New Roman"/>
+        </w:rPr>
+        <w:t xml:space="preserve">Richard </w:t>
+      </w:r>
+      <w:r>
+        <w:rPr>
+          <w:rFonts w:ascii="Times New Roman" w:hAnsi="Times New Roman" w:cs="Times New Roman"/>
+        </w:rPr>
+        <w:t>wrote the alpha blend function and fine-tuned the Laplacian program to use images generated by the alignment program. Dan wrote the hybrid image program, and all three members adjusted the parameters define</w:t>
+      </w:r>
+      <w:r>
+        <w:rPr>
+          <w:rFonts w:ascii="Times New Roman" w:hAnsi="Times New Roman" w:cs="Times New Roman"/>
+        </w:rPr>
+        <w:t>d</w:t>
+      </w:r>
+      <w:r>
+        <w:rPr>
+          <w:rFonts w:ascii="Times New Roman" w:hAnsi="Times New Roman" w:cs="Times New Roman"/>
+        </w:rPr>
+        <w:t xml:space="preserve"> in the program to </w:t>
+      </w:r>
+      <w:r>
+        <w:rPr>
+          <w:rFonts w:ascii="Times New Roman" w:hAnsi="Times New Roman" w:cs="Times New Roman"/>
+        </w:rPr>
+        <w:t>fit all the ima</w:t>
+      </w:r>
+      <w:r>
+        <w:rPr>
+          <w:rFonts w:ascii="Times New Roman" w:hAnsi="Times New Roman" w:cs="Times New Roman"/>
+        </w:rPr>
+        <w:t xml:space="preserve">ges we tested the program with. Additionally, we all contributed to this project report. </w:t>
+      </w:r>
+    </w:p>
+    <w:p>
+      <w:pPr>
+        <w:spacing w:line="360" w:lineRule="auto"/>
+        <w:rPr>
+          <w:rFonts w:ascii="Times New Roman" w:hAnsi="Times New Roman" w:cs="Times New Roman"/>
+        </w:rPr>
+      </w:pPr>
+    </w:p>
+    <w:p>
+      <w:pPr>
+        <w:spacing w:line="360" w:lineRule="auto"/>
+        <w:rPr>
+          <w:rFonts w:ascii="Times New Roman" w:eastAsia="Times New Roman" w:hAnsi="Times New Roman" w:cs="Times New Roman"/>
+          <w:i/>
+        </w:rPr>
+      </w:pPr>
+      <w:r>
+        <w:rPr>
+          <w:rFonts w:ascii="Times New Roman" w:eastAsia="Times New Roman" w:hAnsi="Times New Roman" w:cs="Times New Roman"/>
+          <w:i/>
+        </w:rPr>
+        <w:t>How did you obtain and align your images for each of the two tasks? Did you use any third</w:t>
+      </w:r>
+      <w:r>
+        <w:rPr>
+          <w:rFonts w:ascii="Times New Roman" w:eastAsia="Times New Roman" w:hAnsi="Times New Roman" w:cs="Times New Roman"/>
+          <w:i/>
+        </w:rPr>
+        <w:t xml:space="preserve"> </w:t>
+      </w:r>
+      <w:r>
+        <w:rPr>
+          <w:rFonts w:ascii="Times New Roman" w:eastAsia="Times New Roman" w:hAnsi="Times New Roman" w:cs="Times New Roman"/>
+          <w:i/>
+        </w:rPr>
+        <w:t>party software (e.g. Paintbrush, Photoshop), or write a program to help prepare the images or mask?</w:t>
+      </w:r>
+    </w:p>
+    <w:p>
+      <w:pPr>
+        <w:spacing w:line="360" w:lineRule="auto"/>
+        <w:rPr>
+          <w:rFonts w:ascii="Times New Roman" w:eastAsia="Times New Roman" w:hAnsi="Times New Roman" w:cs="Times New Roman"/>
+        </w:rPr>
+      </w:pPr>
+      <w:r>
+        <w:rPr>
+          <w:rFonts w:ascii="Times New Roman" w:eastAsia="Times New Roman" w:hAnsi="Times New Roman" w:cs="Times New Roman"/>
+        </w:rPr>
+        <w:tab/>
+        <w:t xml:space="preserve">We obtained all of our images using Google Image search. The </w:t>
+      </w:r>
+      <w:r>
+        <w:rPr>
+          <w:rFonts w:ascii="Times New Roman" w:eastAsia="Times New Roman" w:hAnsi="Times New Roman" w:cs="Times New Roman"/>
+        </w:rPr>
+        <w:t>criterion was</w:t>
+      </w:r>
+      <w:r>
+        <w:rPr>
+          <w:rFonts w:ascii="Times New Roman" w:eastAsia="Times New Roman" w:hAnsi="Times New Roman" w:cs="Times New Roman"/>
+        </w:rPr>
+        <w:t xml:space="preserve"> that the background was not too complex in terms of colors and shapes— we wanted the object of interest to have visually obvious distinctions from the image background. </w:t>
+      </w:r>
+      <w:r>
+        <w:rPr>
+          <w:rFonts w:ascii="Times New Roman" w:eastAsia="Times New Roman" w:hAnsi="Times New Roman" w:cs="Times New Roman"/>
+        </w:rPr>
+        <w:t>Often times, we found pairs of images that were compatible</w:t>
+      </w:r>
+      <w:r>
+        <w:rPr>
+          <w:rFonts w:ascii="Times New Roman" w:eastAsia="Times New Roman" w:hAnsi="Times New Roman" w:cs="Times New Roman"/>
+        </w:rPr>
+        <w:t xml:space="preserve"> (i.e. it made sense to blend them together)</w:t>
+      </w:r>
+      <w:r>
+        <w:rPr>
+          <w:rFonts w:ascii="Times New Roman" w:eastAsia="Times New Roman" w:hAnsi="Times New Roman" w:cs="Times New Roman"/>
+        </w:rPr>
+        <w:t xml:space="preserve">, but were not the </w:t>
+      </w:r>
+      <w:r>
+        <w:rPr>
+          <w:rFonts w:ascii="Times New Roman" w:eastAsia="Times New Roman" w:hAnsi="Times New Roman" w:cs="Times New Roman"/>
+        </w:rPr>
+        <w:lastRenderedPageBreak/>
+        <w:t>same dimensions. For those cases, we used Microsoft Paint to crop the images to the correct aspect ratio and an online image resizer (</w:t>
+      </w:r>
+      <w:hyperlink r:id="rId6" w:history="1">
+        <w:r>
+          <w:rPr>
+            <w:rStyle w:val="Hyperlink"/>
+            <w:rFonts w:ascii="Times New Roman" w:eastAsia="Times New Roman" w:hAnsi="Times New Roman" w:cs="Times New Roman"/>
+          </w:rPr>
+          <w:t>http://resizeimage.net/</w:t>
+        </w:r>
+      </w:hyperlink>
+      <w:r>
+        <w:rPr>
+          <w:rFonts w:ascii="Times New Roman" w:eastAsia="Times New Roman" w:hAnsi="Times New Roman" w:cs="Times New Roman"/>
+        </w:rPr>
+        <w:t xml:space="preserve">) to scale the images. </w:t>
+      </w:r>
+      <w:r>
+        <w:rPr>
+          <w:rFonts w:ascii="Times New Roman" w:eastAsia="Times New Roman" w:hAnsi="Times New Roman" w:cs="Times New Roman"/>
+        </w:rPr>
+        <w:t>For the Laplacian pyramid blending procedure, o</w:t>
+      </w:r>
       <w:bookmarkStart w:id="0" w:name="_GoBack"/>
       <w:bookmarkEnd w:id="0"/>
+      <w:r>
+        <w:rPr>
+          <w:rFonts w:ascii="Times New Roman" w:eastAsia="Times New Roman" w:hAnsi="Times New Roman" w:cs="Times New Roman"/>
+        </w:rPr>
+        <w:t xml:space="preserve">ur alignment program was used to geographically center the </w:t>
+      </w:r>
+      <w:r>
+        <w:rPr>
+          <w:rFonts w:ascii="Times New Roman" w:eastAsia="Times New Roman" w:hAnsi="Times New Roman" w:cs="Times New Roman"/>
+        </w:rPr>
+        <w:t xml:space="preserve">object of interest within a given image. </w:t>
+      </w:r>
+      <w:r>
+        <w:rPr>
+          <w:rFonts w:ascii="Times New Roman" w:eastAsia="Times New Roman" w:hAnsi="Times New Roman" w:cs="Times New Roman"/>
+        </w:rPr>
+        <w:t xml:space="preserve">Assuming that a second image contains only one face, the program also detects that face and centers it on a black background image. The resulting image is used for the mask in the Laplacian pyramid program. </w:t>
+      </w:r>
+    </w:p>
+    <w:p>
+      <w:pPr>
+        <w:spacing w:line="360" w:lineRule="auto"/>
+        <w:rPr>
+          <w:rFonts w:ascii="Times New Roman" w:hAnsi="Times New Roman" w:cs="Times New Roman"/>
+          <w:i/>
+        </w:rPr>
+      </w:pPr>
+    </w:p>
+    <w:p>
+      <w:pPr>
+        <w:spacing w:line="360" w:lineRule="auto"/>
+        <w:rPr>
+          <w:rFonts w:ascii="Times New Roman" w:eastAsia="Times New Roman" w:hAnsi="Times New Roman" w:cs="Times New Roman"/>
+        </w:rPr>
+      </w:pPr>
+      <w:r>
+        <w:rPr>
+          <w:rFonts w:ascii="Times New Roman" w:eastAsia="Times New Roman" w:hAnsi="Times New Roman" w:cs="Times New Roman"/>
+          <w:i/>
+        </w:rPr>
+        <w:t>What depth did you choose to build your Laplacian pyramid to, and why?</w:t>
+      </w:r>
+      <w:r>
+        <w:rPr>
+          <w:rFonts w:ascii="Times New Roman" w:eastAsia="Times New Roman" w:hAnsi="Times New Roman" w:cs="Times New Roman"/>
+        </w:rPr>
+        <w:t xml:space="preserve"> </w:t>
+      </w:r>
+    </w:p>
+    <w:p>
+      <w:pPr>
+        <w:spacing w:line="360" w:lineRule="auto"/>
+        <w:rPr>
+          <w:rFonts w:ascii="Times New Roman" w:eastAsia="Times New Roman" w:hAnsi="Times New Roman" w:cs="Times New Roman"/>
+        </w:rPr>
+      </w:pPr>
+    </w:p>
+    <w:p>
+      <w:pPr>
+        <w:spacing w:line="360" w:lineRule="auto"/>
+        <w:rPr>
+          <w:rFonts w:ascii="Times New Roman" w:eastAsia="Times New Roman" w:hAnsi="Times New Roman" w:cs="Times New Roman"/>
+        </w:rPr>
+      </w:pPr>
+      <w:r>
+        <w:rPr>
+          <w:rFonts w:ascii="Times New Roman" w:eastAsia="Times New Roman" w:hAnsi="Times New Roman" w:cs="Times New Roman"/>
+          <w:i/>
+        </w:rPr>
+        <w:t>Why does Laplacian pyramid blending blend low-frequency content over a larger distance than high-frequency content? See if you can illustrate this with some carefully chosen input image examples.</w:t>
+      </w:r>
+      <w:r>
+        <w:rPr>
+          <w:rFonts w:ascii="Times New Roman" w:eastAsia="Times New Roman" w:hAnsi="Times New Roman" w:cs="Times New Roman"/>
+        </w:rPr>
+        <w:t xml:space="preserve"> </w:t>
+      </w:r>
+    </w:p>
+    <w:p>
+      <w:pPr>
+        <w:spacing w:line="360" w:lineRule="auto"/>
+        <w:rPr>
+          <w:rFonts w:ascii="Times New Roman" w:eastAsia="Times New Roman" w:hAnsi="Times New Roman" w:cs="Times New Roman"/>
+          <w:i/>
+        </w:rPr>
+      </w:pPr>
+    </w:p>
+    <w:p>
+      <w:pPr>
+        <w:spacing w:line="360" w:lineRule="auto"/>
+        <w:rPr>
+          <w:rFonts w:ascii="Times New Roman" w:eastAsia="Times New Roman" w:hAnsi="Times New Roman" w:cs="Times New Roman"/>
+          <w:i/>
+        </w:rPr>
+      </w:pPr>
+      <w:r>
+        <w:rPr>
+          <w:rFonts w:ascii="Times New Roman" w:eastAsia="Times New Roman" w:hAnsi="Times New Roman" w:cs="Times New Roman"/>
+          <w:i/>
+        </w:rPr>
+        <w:t xml:space="preserve">How did you arrive at good values for the constants σA, σB, kA, and kB for the hybrid image generation? Describe the process. </w:t>
+      </w:r>
+    </w:p>
+    <w:p>
+      <w:pPr>
+        <w:spacing w:line="360" w:lineRule="auto"/>
+        <w:rPr>
+          <w:rFonts w:ascii="Times New Roman" w:eastAsia="Times New Roman" w:hAnsi="Times New Roman" w:cs="Times New Roman"/>
+        </w:rPr>
+      </w:pPr>
+    </w:p>
+    <w:p>
+      <w:pPr>
+        <w:spacing w:line="360" w:lineRule="auto"/>
+        <w:rPr>
+          <w:rFonts w:ascii="Times New Roman" w:eastAsia="Times New Roman" w:hAnsi="Times New Roman" w:cs="Times New Roman"/>
+          <w:i/>
+        </w:rPr>
+      </w:pPr>
+      <w:r>
+        <w:rPr>
+          <w:rFonts w:ascii="Times New Roman" w:eastAsia="Times New Roman" w:hAnsi="Times New Roman" w:cs="Times New Roman"/>
+          <w:i/>
+        </w:rPr>
+        <w:t xml:space="preserve">If you display your hybrid image at full size on your computer screen, how close do you need to be in order to primarly see image B? How far away do you need to get before you only see features from image A? Are these distances fairly consistent between you, your lab partner, and any unsuspecting friends you show your image to? </w:t>
+      </w:r>
+    </w:p>
+    <w:p>
+      <w:pPr>
+        <w:spacing w:line="360" w:lineRule="auto"/>
+        <w:rPr>
+          <w:rFonts w:ascii="Times New Roman" w:eastAsia="Times New Roman" w:hAnsi="Times New Roman" w:cs="Times New Roman"/>
+        </w:rPr>
+      </w:pPr>
+    </w:p>
+    <w:p>
+      <w:pPr>
+        <w:spacing w:line="360" w:lineRule="auto"/>
+        <w:rPr>
+          <w:rFonts w:ascii="Times New Roman" w:eastAsia="Times New Roman" w:hAnsi="Times New Roman" w:cs="Times New Roman"/>
+          <w:i/>
+        </w:rPr>
+      </w:pPr>
+      <w:r>
+        <w:rPr>
+          <w:rFonts w:ascii="Times New Roman" w:eastAsia="Times New Roman" w:hAnsi="Times New Roman" w:cs="Times New Roman"/>
+          <w:i/>
+        </w:rPr>
+        <w:t>What does the Laplacian pyramid of your hybrid image look like?</w:t>
+      </w:r>
+    </w:p>
+    <w:p>
+      <w:pPr>
+        <w:spacing w:line="360" w:lineRule="auto"/>
+        <w:rPr>
+          <w:rFonts w:ascii="Times New Roman" w:hAnsi="Times New Roman" w:cs="Times New Roman"/>
+        </w:rPr>
+      </w:pPr>
     </w:p>
     <w:sectPr>
       <w:pgSz w:w="12240" w:h="15840"/>
@@ -52,6 +610,127 @@
     </w:sectPr>
   </w:body>
 </w:document>
+</file>
+
+<file path=word/numbering.xml><?xml version="1.0" encoding="utf-8"?>
+<w:numbering xmlns:wpc="http://schemas.microsoft.com/office/word/2010/wordprocessingCanvas" xmlns:mo="http://schemas.microsoft.com/office/mac/office/2008/main" xmlns:mc="http://schemas.openxmlformats.org/markup-compatibility/2006" xmlns:mv="urn:schemas-microsoft-com:mac:vml" xmlns:o="urn:schemas-microsoft-com:office:office" xmlns:r="http://schemas.openxmlformats.org/officeDocument/2006/relationships" xmlns:m="http://schemas.openxmlformats.org/officeDocument/2006/math" xmlns:v="urn:schemas-microsoft-com:vml" xmlns:wp14="http://schemas.microsoft.com/office/word/2010/wordprocessingDrawing" xmlns:wp="http://schemas.openxmlformats.org/drawingml/2006/wordprocessingDrawing" xmlns:w10="urn:schemas-microsoft-com:office:word" xmlns:w="http://schemas.openxmlformats.org/wordprocessingml/2006/main" xmlns:w14="http://schemas.microsoft.com/office/word/2010/wordml" xmlns:wpg="http://schemas.microsoft.com/office/word/2010/wordprocessingGroup" xmlns:wpi="http://schemas.microsoft.com/office/word/2010/wordprocessingInk" xmlns:wne="http://schemas.microsoft.com/office/word/2006/wordml" xmlns:wps="http://schemas.microsoft.com/office/word/2010/wordprocessingShape" mc:Ignorable="w14 wp14">
+  <w:abstractNum w:abstractNumId="0">
+    <w:nsid w:val="15FA474E"/>
+    <w:multiLevelType w:val="hybridMultilevel"/>
+    <w:tmpl w:val="596AC7E8"/>
+    <w:lvl w:ilvl="0" w:tplc="04090001">
+      <w:start w:val="1"/>
+      <w:numFmt w:val="bullet"/>
+      <w:lvlText w:val=""/>
+      <w:lvlJc w:val="left"/>
+      <w:pPr>
+        <w:ind w:left="720" w:hanging="360"/>
+      </w:pPr>
+      <w:rPr>
+        <w:rFonts w:ascii="Symbol" w:hAnsi="Symbol" w:hint="default"/>
+      </w:rPr>
+    </w:lvl>
+    <w:lvl w:ilvl="1" w:tplc="04090003">
+      <w:start w:val="1"/>
+      <w:numFmt w:val="bullet"/>
+      <w:lvlText w:val="o"/>
+      <w:lvlJc w:val="left"/>
+      <w:pPr>
+        <w:ind w:left="1440" w:hanging="360"/>
+      </w:pPr>
+      <w:rPr>
+        <w:rFonts w:ascii="Courier New" w:hAnsi="Courier New" w:hint="default"/>
+      </w:rPr>
+    </w:lvl>
+    <w:lvl w:ilvl="2" w:tplc="04090005">
+      <w:start w:val="1"/>
+      <w:numFmt w:val="bullet"/>
+      <w:lvlText w:val=""/>
+      <w:lvlJc w:val="left"/>
+      <w:pPr>
+        <w:ind w:left="2160" w:hanging="360"/>
+      </w:pPr>
+      <w:rPr>
+        <w:rFonts w:ascii="Wingdings" w:hAnsi="Wingdings" w:hint="default"/>
+      </w:rPr>
+    </w:lvl>
+    <w:lvl w:ilvl="3" w:tplc="04090001" w:tentative="1">
+      <w:start w:val="1"/>
+      <w:numFmt w:val="bullet"/>
+      <w:lvlText w:val=""/>
+      <w:lvlJc w:val="left"/>
+      <w:pPr>
+        <w:ind w:left="2880" w:hanging="360"/>
+      </w:pPr>
+      <w:rPr>
+        <w:rFonts w:ascii="Symbol" w:hAnsi="Symbol" w:hint="default"/>
+      </w:rPr>
+    </w:lvl>
+    <w:lvl w:ilvl="4" w:tplc="04090003" w:tentative="1">
+      <w:start w:val="1"/>
+      <w:numFmt w:val="bullet"/>
+      <w:lvlText w:val="o"/>
+      <w:lvlJc w:val="left"/>
+      <w:pPr>
+        <w:ind w:left="3600" w:hanging="360"/>
+      </w:pPr>
+      <w:rPr>
+        <w:rFonts w:ascii="Courier New" w:hAnsi="Courier New" w:hint="default"/>
+      </w:rPr>
+    </w:lvl>
+    <w:lvl w:ilvl="5" w:tplc="04090005" w:tentative="1">
+      <w:start w:val="1"/>
+      <w:numFmt w:val="bullet"/>
+      <w:lvlText w:val=""/>
+      <w:lvlJc w:val="left"/>
+      <w:pPr>
+        <w:ind w:left="4320" w:hanging="360"/>
+      </w:pPr>
+      <w:rPr>
+        <w:rFonts w:ascii="Wingdings" w:hAnsi="Wingdings" w:hint="default"/>
+      </w:rPr>
+    </w:lvl>
+    <w:lvl w:ilvl="6" w:tplc="04090001" w:tentative="1">
+      <w:start w:val="1"/>
+      <w:numFmt w:val="bullet"/>
+      <w:lvlText w:val=""/>
+      <w:lvlJc w:val="left"/>
+      <w:pPr>
+        <w:ind w:left="5040" w:hanging="360"/>
+      </w:pPr>
+      <w:rPr>
+        <w:rFonts w:ascii="Symbol" w:hAnsi="Symbol" w:hint="default"/>
+      </w:rPr>
+    </w:lvl>
+    <w:lvl w:ilvl="7" w:tplc="04090003" w:tentative="1">
+      <w:start w:val="1"/>
+      <w:numFmt w:val="bullet"/>
+      <w:lvlText w:val="o"/>
+      <w:lvlJc w:val="left"/>
+      <w:pPr>
+        <w:ind w:left="5760" w:hanging="360"/>
+      </w:pPr>
+      <w:rPr>
+        <w:rFonts w:ascii="Courier New" w:hAnsi="Courier New" w:hint="default"/>
+      </w:rPr>
+    </w:lvl>
+    <w:lvl w:ilvl="8" w:tplc="04090005" w:tentative="1">
+      <w:start w:val="1"/>
+      <w:numFmt w:val="bullet"/>
+      <w:lvlText w:val=""/>
+      <w:lvlJc w:val="left"/>
+      <w:pPr>
+        <w:ind w:left="6480" w:hanging="360"/>
+      </w:pPr>
+      <w:rPr>
+        <w:rFonts w:ascii="Wingdings" w:hAnsi="Wingdings" w:hint="default"/>
+      </w:rPr>
+    </w:lvl>
+  </w:abstractNum>
+  <w:num w:numId="1">
+    <w:abstractNumId w:val="0"/>
+  </w:num>
+</w:numbering>
 </file>
 
 <file path=word/styles.xml><?xml version="1.0" encoding="utf-8"?>
@@ -236,6 +915,28 @@
     <w:uiPriority w:val="99"/>
     <w:semiHidden/>
     <w:unhideWhenUsed/>
+  </w:style>
+  <w:style w:type="paragraph" w:styleId="ListParagraph">
+    <w:name w:val="List Paragraph"/>
+    <w:basedOn w:val="Normal"/>
+    <w:uiPriority w:val="34"/>
+    <w:qFormat/>
+    <w:rsid w:val="00D276D2"/>
+    <w:pPr>
+      <w:ind w:left="720"/>
+      <w:contextualSpacing/>
+    </w:pPr>
+  </w:style>
+  <w:style w:type="character" w:styleId="Hyperlink">
+    <w:name w:val="Hyperlink"/>
+    <w:basedOn w:val="DefaultParagraphFont"/>
+    <w:uiPriority w:val="99"/>
+    <w:unhideWhenUsed/>
+    <w:rsid w:val="007C5727"/>
+    <w:rPr>
+      <w:color w:val="0000FF" w:themeColor="hyperlink"/>
+      <w:u w:val="single"/>
+    </w:rPr>
   </w:style>
 </w:styles>
 </file>
@@ -422,6 +1123,28 @@
     <w:uiPriority w:val="99"/>
     <w:semiHidden/>
     <w:unhideWhenUsed/>
+  </w:style>
+  <w:style w:type="paragraph" w:styleId="ListParagraph">
+    <w:name w:val="List Paragraph"/>
+    <w:basedOn w:val="Normal"/>
+    <w:uiPriority w:val="34"/>
+    <w:qFormat/>
+    <w:rsid w:val="00D276D2"/>
+    <w:pPr>
+      <w:ind w:left="720"/>
+      <w:contextualSpacing/>
+    </w:pPr>
+  </w:style>
+  <w:style w:type="character" w:styleId="Hyperlink">
+    <w:name w:val="Hyperlink"/>
+    <w:basedOn w:val="DefaultParagraphFont"/>
+    <w:uiPriority w:val="99"/>
+    <w:unhideWhenUsed/>
+    <w:rsid w:val="007C5727"/>
+    <w:rPr>
+      <w:color w:val="0000FF" w:themeColor="hyperlink"/>
+      <w:u w:val="single"/>
+    </w:rPr>
   </w:style>
 </w:styles>
 </file>

</xml_diff>